<commit_message>
Updating the graphical abstract.
</commit_message>
<xml_diff>
--- a/Graphical-abstract.docx
+++ b/Graphical-abstract.docx
@@ -1,6 +1,6 @@
 
 <file path=word/document.xml><?xml version="1.0" encoding="utf-8"?>
-<w:document xmlns:wpc="http://schemas.microsoft.com/office/word/2010/wordprocessingCanvas" xmlns:cx="http://schemas.microsoft.com/office/drawing/2014/chartex" xmlns:cx1="http://schemas.microsoft.com/office/drawing/2015/9/8/chartex" xmlns:cx2="http://schemas.microsoft.com/office/drawing/2015/10/21/chartex" xmlns:cx3="http://schemas.microsoft.com/office/drawing/2016/5/9/chartex" xmlns:cx4="http://schemas.microsoft.com/office/drawing/2016/5/10/chartex" xmlns:cx5="http://schemas.microsoft.com/office/drawing/2016/5/11/chartex" xmlns:cx6="http://schemas.microsoft.com/office/drawing/2016/5/12/chartex" xmlns:cx7="http://schemas.microsoft.com/office/drawing/2016/5/13/chartex" xmlns:cx8="http://schemas.microsoft.com/office/drawing/2016/5/14/chartex" xmlns:mc="http://schemas.openxmlformats.org/markup-compatibility/2006" xmlns:aink="http://schemas.microsoft.com/office/drawing/2016/ink" xmlns:am3d="http://schemas.microsoft.com/office/drawing/2017/model3d" xmlns:o="urn:schemas-microsoft-com:office:office" xmlns:r="http://schemas.openxmlformats.org/officeDocument/2006/relationships" xmlns:m="http://schemas.openxmlformats.org/officeDocument/2006/math" xmlns:v="urn:schemas-microsoft-com:vml" xmlns:wp14="http://schemas.microsoft.com/office/word/2010/wordprocessingDrawing" xmlns:wp="http://schemas.openxmlformats.org/drawingml/2006/wordprocessingDrawing" xmlns:w10="urn:schemas-microsoft-com:office:word" xmlns:w="http://schemas.openxmlformats.org/wordprocessingml/2006/main" xmlns:w14="http://schemas.microsoft.com/office/word/2010/wordml" xmlns:w15="http://schemas.microsoft.com/office/word/2012/wordml" xmlns:w16cex="http://schemas.microsoft.com/office/word/2018/wordml/cex" xmlns:w16cid="http://schemas.microsoft.com/office/word/2016/wordml/cid" xmlns:w16="http://schemas.microsoft.com/office/word/2018/wordml" xmlns:w16se="http://schemas.microsoft.com/office/word/2015/wordml/symex" xmlns:wpg="http://schemas.microsoft.com/office/word/2010/wordprocessingGroup" xmlns:wpi="http://schemas.microsoft.com/office/word/2010/wordprocessingInk" xmlns:wne="http://schemas.microsoft.com/office/word/2006/wordml" xmlns:wps="http://schemas.microsoft.com/office/word/2010/wordprocessingShape" mc:Ignorable="w14 w15 w16se w16cid w16 w16cex wp14">
+<w:document xmlns:wpc="http://schemas.microsoft.com/office/word/2010/wordprocessingCanvas" xmlns:cx="http://schemas.microsoft.com/office/drawing/2014/chartex" xmlns:cx1="http://schemas.microsoft.com/office/drawing/2015/9/8/chartex" xmlns:cx2="http://schemas.microsoft.com/office/drawing/2015/10/21/chartex" xmlns:cx3="http://schemas.microsoft.com/office/drawing/2016/5/9/chartex" xmlns:cx4="http://schemas.microsoft.com/office/drawing/2016/5/10/chartex" xmlns:cx5="http://schemas.microsoft.com/office/drawing/2016/5/11/chartex" xmlns:cx6="http://schemas.microsoft.com/office/drawing/2016/5/12/chartex" xmlns:cx7="http://schemas.microsoft.com/office/drawing/2016/5/13/chartex" xmlns:cx8="http://schemas.microsoft.com/office/drawing/2016/5/14/chartex" xmlns:mc="http://schemas.openxmlformats.org/markup-compatibility/2006" xmlns:aink="http://schemas.microsoft.com/office/drawing/2016/ink" xmlns:am3d="http://schemas.microsoft.com/office/drawing/2017/model3d" xmlns:o="urn:schemas-microsoft-com:office:office" xmlns:r="http://schemas.openxmlformats.org/officeDocument/2006/relationships" xmlns:m="http://schemas.openxmlformats.org/officeDocument/2006/math" xmlns:v="urn:schemas-microsoft-com:vml" xmlns:wp14="http://schemas.microsoft.com/office/word/2010/wordprocessingDrawing" xmlns:wp="http://schemas.openxmlformats.org/drawingml/2006/wordprocessingDrawing" xmlns:w10="urn:schemas-microsoft-com:office:word" xmlns:w="http://schemas.openxmlformats.org/wordprocessingml/2006/main" xmlns:w14="http://schemas.microsoft.com/office/word/2010/wordml" xmlns:w15="http://schemas.microsoft.com/office/word/2012/wordml" xmlns:w16cex="http://schemas.microsoft.com/office/word/2018/wordml/cex" xmlns:w16cid="http://schemas.microsoft.com/office/word/2016/wordml/cid" xmlns:w16="http://schemas.microsoft.com/office/word/2018/wordml" xmlns:w16sdtdh="http://schemas.microsoft.com/office/word/2020/wordml/sdtdatahash" xmlns:w16se="http://schemas.microsoft.com/office/word/2015/wordml/symex" xmlns:wpg="http://schemas.microsoft.com/office/word/2010/wordprocessingGroup" xmlns:wpi="http://schemas.microsoft.com/office/word/2010/wordprocessingInk" xmlns:wne="http://schemas.microsoft.com/office/word/2006/wordml" xmlns:wps="http://schemas.microsoft.com/office/word/2010/wordprocessingShape" mc:Ignorable="w14 w15 w16se w16cid w16 w16cex w16sdtdh wp14">
   <w:body>
     <w:p>
       <w:r>
@@ -14,7 +14,36 @@
     </w:p>
     <w:p>
       <w:r>
-        <w:t>It was recently shown that reanalyses have an impact on statistical downscaling methods that can be even larger than the choice of the predictor variables. This work proved ERA5 to be relevant when compared to other global reanalyses for the prediction of daily precipitation at 301 stations in Switzerland, using six variants of analog methods. However, its high spatial resolution did not contribute to a gain in skill and was even counterproductive for simple calibration techniques.</w:t>
+        <w:t>R</w:t>
+      </w:r>
+      <w:r>
+        <w:t>eanalys</w:t>
+      </w:r>
+      <w:r>
+        <w:t>i</w:t>
+      </w:r>
+      <w:r>
+        <w:t xml:space="preserve">s </w:t>
+      </w:r>
+      <w:r>
+        <w:t xml:space="preserve">datasets </w:t>
+      </w:r>
+      <w:r>
+        <w:t>have an impact on statistical downscaling methods that may be even more important than the choice of</w:t>
+      </w:r>
+      <w:r>
+        <w:t xml:space="preserve"> the</w:t>
+      </w:r>
+      <w:r>
+        <w:t xml:space="preserve"> predictor variables. This work demonstrated the suitability of ERA5 over other global reanalyses for predicting daily precipitation at 301 stations in Switzerland, using six variants of </w:t>
+      </w:r>
+      <w:proofErr w:type="spellStart"/>
+      <w:r>
+        <w:t>analog</w:t>
+      </w:r>
+      <w:proofErr w:type="spellEnd"/>
+      <w:r>
+        <w:t xml:space="preserve"> methods. However, its high spatial resolution did not contribute to a gain in skill and was even counterproductive for simple calibration techniques.</w:t>
       </w:r>
     </w:p>
     <w:p>
@@ -83,7 +112,7 @@
 </file>
 
 <file path=word/styles.xml><?xml version="1.0" encoding="utf-8"?>
-<w:styles xmlns:mc="http://schemas.openxmlformats.org/markup-compatibility/2006" xmlns:r="http://schemas.openxmlformats.org/officeDocument/2006/relationships" xmlns:w="http://schemas.openxmlformats.org/wordprocessingml/2006/main" xmlns:w14="http://schemas.microsoft.com/office/word/2010/wordml" xmlns:w15="http://schemas.microsoft.com/office/word/2012/wordml" xmlns:w16cex="http://schemas.microsoft.com/office/word/2018/wordml/cex" xmlns:w16cid="http://schemas.microsoft.com/office/word/2016/wordml/cid" xmlns:w16="http://schemas.microsoft.com/office/word/2018/wordml" xmlns:w16se="http://schemas.microsoft.com/office/word/2015/wordml/symex" mc:Ignorable="w14 w15 w16se w16cid w16 w16cex">
+<w:styles xmlns:mc="http://schemas.openxmlformats.org/markup-compatibility/2006" xmlns:r="http://schemas.openxmlformats.org/officeDocument/2006/relationships" xmlns:w="http://schemas.openxmlformats.org/wordprocessingml/2006/main" xmlns:w14="http://schemas.microsoft.com/office/word/2010/wordml" xmlns:w15="http://schemas.microsoft.com/office/word/2012/wordml" xmlns:w16cex="http://schemas.microsoft.com/office/word/2018/wordml/cex" xmlns:w16cid="http://schemas.microsoft.com/office/word/2016/wordml/cid" xmlns:w16="http://schemas.microsoft.com/office/word/2018/wordml" xmlns:w16sdtdh="http://schemas.microsoft.com/office/word/2020/wordml/sdtdatahash" xmlns:w16se="http://schemas.microsoft.com/office/word/2015/wordml/symex" mc:Ignorable="w14 w15 w16se w16cid w16 w16cex w16sdtdh">
   <w:docDefaults>
     <w:rPrDefault>
       <w:rPr>

</xml_diff>